<commit_message>
vault backup: 2023-03-09 11:34:54
</commit_message>
<xml_diff>
--- a/public/attachments/翻译论文_强盛周_公式.docx
+++ b/public/attachments/翻译论文_强盛周_公式.docx
@@ -124,7 +124,7 @@
           <v:shape id="_x0000_i1041" type="#_x0000_t75" style="width:351.85pt;height:66pt" o:ole="">
             <v:imagedata r:id="rId5" o:title=""/>
           </v:shape>
-          <o:OLEObject Type="Embed" ProgID="Equation.DSMT4" ShapeID="_x0000_i1041" DrawAspect="Content" ObjectID="_1739863267" r:id="rId6"/>
+          <o:OLEObject Type="Embed" ProgID="Equation.DSMT4" ShapeID="_x0000_i1041" DrawAspect="Content" ObjectID="_1739866023" r:id="rId6"/>
         </w:object>
       </w:r>
       <w:r>
@@ -172,7 +172,7 @@
           <v:shape id="_x0000_i1075" type="#_x0000_t75" style="width:42pt;height:15.85pt" o:ole="">
             <v:imagedata r:id="rId7" o:title=""/>
           </v:shape>
-          <o:OLEObject Type="Embed" ProgID="Equation.DSMT4" ShapeID="_x0000_i1075" DrawAspect="Content" ObjectID="_1739863268" r:id="rId8"/>
+          <o:OLEObject Type="Embed" ProgID="Equation.DSMT4" ShapeID="_x0000_i1075" DrawAspect="Content" ObjectID="_1739866024" r:id="rId8"/>
         </w:object>
       </w:r>
     </w:p>
@@ -185,7 +185,7 @@
           <v:shape id="_x0000_i1078" type="#_x0000_t75" style="width:54.85pt;height:14.15pt" o:ole="">
             <v:imagedata r:id="rId9" o:title=""/>
           </v:shape>
-          <o:OLEObject Type="Embed" ProgID="Equation.DSMT4" ShapeID="_x0000_i1078" DrawAspect="Content" ObjectID="_1739863269" r:id="rId10"/>
+          <o:OLEObject Type="Embed" ProgID="Equation.DSMT4" ShapeID="_x0000_i1078" DrawAspect="Content" ObjectID="_1739866025" r:id="rId10"/>
         </w:object>
       </w:r>
     </w:p>
@@ -215,7 +215,7 @@
           <v:shape id="_x0000_i1058" type="#_x0000_t75" style="width:171.85pt;height:20.15pt" o:ole="">
             <v:imagedata r:id="rId11" o:title=""/>
           </v:shape>
-          <o:OLEObject Type="Embed" ProgID="Equation.DSMT4" ShapeID="_x0000_i1058" DrawAspect="Content" ObjectID="_1739863270" r:id="rId12"/>
+          <o:OLEObject Type="Embed" ProgID="Equation.DSMT4" ShapeID="_x0000_i1058" DrawAspect="Content" ObjectID="_1739866026" r:id="rId12"/>
         </w:object>
       </w:r>
       <w:r>
@@ -272,7 +272,7 @@
           <v:shape id="_x0000_i1072" type="#_x0000_t75" style="width:221.15pt;height:21pt" o:ole="">
             <v:imagedata r:id="rId13" o:title=""/>
           </v:shape>
-          <o:OLEObject Type="Embed" ProgID="Equation.DSMT4" ShapeID="_x0000_i1072" DrawAspect="Content" ObjectID="_1739863271" r:id="rId14"/>
+          <o:OLEObject Type="Embed" ProgID="Equation.DSMT4" ShapeID="_x0000_i1072" DrawAspect="Content" ObjectID="_1739866027" r:id="rId14"/>
         </w:object>
       </w:r>
       <w:r>
@@ -329,7 +329,7 @@
           <v:shape id="_x0000_i1098" type="#_x0000_t75" style="width:134.15pt;height:26.15pt" o:ole="">
             <v:imagedata r:id="rId15" o:title=""/>
           </v:shape>
-          <o:OLEObject Type="Embed" ProgID="Equation.DSMT4" ShapeID="_x0000_i1098" DrawAspect="Content" ObjectID="_1739863272" r:id="rId16"/>
+          <o:OLEObject Type="Embed" ProgID="Equation.DSMT4" ShapeID="_x0000_i1098" DrawAspect="Content" ObjectID="_1739866028" r:id="rId16"/>
         </w:object>
       </w:r>
       <w:r>
@@ -386,7 +386,7 @@
           <v:shape id="_x0000_i1120" type="#_x0000_t75" style="width:165.85pt;height:26.15pt" o:ole="">
             <v:imagedata r:id="rId17" o:title=""/>
           </v:shape>
-          <o:OLEObject Type="Embed" ProgID="Equation.DSMT4" ShapeID="_x0000_i1120" DrawAspect="Content" ObjectID="_1739863273" r:id="rId18"/>
+          <o:OLEObject Type="Embed" ProgID="Equation.DSMT4" ShapeID="_x0000_i1120" DrawAspect="Content" ObjectID="_1739866029" r:id="rId18"/>
         </w:object>
       </w:r>
       <w:r>
@@ -443,7 +443,7 @@
           <v:shape id="_x0000_i1144" type="#_x0000_t75" style="width:249pt;height:24pt" o:ole="">
             <v:imagedata r:id="rId19" o:title=""/>
           </v:shape>
-          <o:OLEObject Type="Embed" ProgID="Equation.DSMT4" ShapeID="_x0000_i1144" DrawAspect="Content" ObjectID="_1739863274" r:id="rId20"/>
+          <o:OLEObject Type="Embed" ProgID="Equation.DSMT4" ShapeID="_x0000_i1144" DrawAspect="Content" ObjectID="_1739866030" r:id="rId20"/>
         </w:object>
       </w:r>
       <w:r>
@@ -500,7 +500,7 @@
           <v:shape id="_x0000_i1170" type="#_x0000_t75" style="width:182.15pt;height:21.85pt" o:ole="">
             <v:imagedata r:id="rId21" o:title=""/>
           </v:shape>
-          <o:OLEObject Type="Embed" ProgID="Equation.DSMT4" ShapeID="_x0000_i1170" DrawAspect="Content" ObjectID="_1739863275" r:id="rId22"/>
+          <o:OLEObject Type="Embed" ProgID="Equation.DSMT4" ShapeID="_x0000_i1170" DrawAspect="Content" ObjectID="_1739866031" r:id="rId22"/>
         </w:object>
       </w:r>
       <w:r>
@@ -557,7 +557,7 @@
           <v:shape id="_x0000_i1198" type="#_x0000_t75" style="width:144.85pt;height:33.85pt" o:ole="">
             <v:imagedata r:id="rId23" o:title=""/>
           </v:shape>
-          <o:OLEObject Type="Embed" ProgID="Equation.DSMT4" ShapeID="_x0000_i1198" DrawAspect="Content" ObjectID="_1739863276" r:id="rId24"/>
+          <o:OLEObject Type="Embed" ProgID="Equation.DSMT4" ShapeID="_x0000_i1198" DrawAspect="Content" ObjectID="_1739866032" r:id="rId24"/>
         </w:object>
       </w:r>
       <w:r>
@@ -614,7 +614,7 @@
           <v:shape id="_x0000_i1228" type="#_x0000_t75" style="width:141.85pt;height:26.15pt" o:ole="">
             <v:imagedata r:id="rId25" o:title=""/>
           </v:shape>
-          <o:OLEObject Type="Embed" ProgID="Equation.DSMT4" ShapeID="_x0000_i1228" DrawAspect="Content" ObjectID="_1739863277" r:id="rId26"/>
+          <o:OLEObject Type="Embed" ProgID="Equation.DSMT4" ShapeID="_x0000_i1228" DrawAspect="Content" ObjectID="_1739866033" r:id="rId26"/>
         </w:object>
       </w:r>
       <w:r>
@@ -671,7 +671,7 @@
           <v:shape id="_x0000_i1260" type="#_x0000_t75" style="width:209.15pt;height:33.85pt" o:ole="">
             <v:imagedata r:id="rId27" o:title=""/>
           </v:shape>
-          <o:OLEObject Type="Embed" ProgID="Equation.DSMT4" ShapeID="_x0000_i1260" DrawAspect="Content" ObjectID="_1739863278" r:id="rId28"/>
+          <o:OLEObject Type="Embed" ProgID="Equation.DSMT4" ShapeID="_x0000_i1260" DrawAspect="Content" ObjectID="_1739866034" r:id="rId28"/>
         </w:object>
       </w:r>
       <w:r>
@@ -728,7 +728,7 @@
           <v:shape id="_x0000_i1294" type="#_x0000_t75" style="width:117pt;height:18pt" o:ole="">
             <v:imagedata r:id="rId29" o:title=""/>
           </v:shape>
-          <o:OLEObject Type="Embed" ProgID="Equation.DSMT4" ShapeID="_x0000_i1294" DrawAspect="Content" ObjectID="_1739863279" r:id="rId30"/>
+          <o:OLEObject Type="Embed" ProgID="Equation.DSMT4" ShapeID="_x0000_i1294" DrawAspect="Content" ObjectID="_1739866035" r:id="rId30"/>
         </w:object>
       </w:r>
       <w:r>
@@ -785,7 +785,7 @@
           <v:shape id="_x0000_i1330" type="#_x0000_t75" style="width:114.85pt;height:26.15pt" o:ole="">
             <v:imagedata r:id="rId31" o:title=""/>
           </v:shape>
-          <o:OLEObject Type="Embed" ProgID="Equation.DSMT4" ShapeID="_x0000_i1330" DrawAspect="Content" ObjectID="_1739863280" r:id="rId32"/>
+          <o:OLEObject Type="Embed" ProgID="Equation.DSMT4" ShapeID="_x0000_i1330" DrawAspect="Content" ObjectID="_1739866036" r:id="rId32"/>
         </w:object>
       </w:r>
       <w:r>
@@ -842,7 +842,7 @@
           <v:shape id="_x0000_i1368" type="#_x0000_t75" style="width:3in;height:30.85pt" o:ole="">
             <v:imagedata r:id="rId33" o:title=""/>
           </v:shape>
-          <o:OLEObject Type="Embed" ProgID="Equation.DSMT4" ShapeID="_x0000_i1368" DrawAspect="Content" ObjectID="_1739863281" r:id="rId34"/>
+          <o:OLEObject Type="Embed" ProgID="Equation.DSMT4" ShapeID="_x0000_i1368" DrawAspect="Content" ObjectID="_1739866037" r:id="rId34"/>
         </w:object>
       </w:r>
       <w:r>
@@ -899,7 +899,7 @@
           <v:shape id="_x0000_i1408" type="#_x0000_t75" style="width:270.85pt;height:33.85pt" o:ole="">
             <v:imagedata r:id="rId35" o:title=""/>
           </v:shape>
-          <o:OLEObject Type="Embed" ProgID="Equation.DSMT4" ShapeID="_x0000_i1408" DrawAspect="Content" ObjectID="_1739863282" r:id="rId36"/>
+          <o:OLEObject Type="Embed" ProgID="Equation.DSMT4" ShapeID="_x0000_i1408" DrawAspect="Content" ObjectID="_1739866038" r:id="rId36"/>
         </w:object>
       </w:r>
       <w:r>
@@ -956,7 +956,7 @@
           <v:shape id="_x0000_i1450" type="#_x0000_t75" style="width:192.85pt;height:23.15pt" o:ole="">
             <v:imagedata r:id="rId37" o:title=""/>
           </v:shape>
-          <o:OLEObject Type="Embed" ProgID="Equation.DSMT4" ShapeID="_x0000_i1450" DrawAspect="Content" ObjectID="_1739863283" r:id="rId38"/>
+          <o:OLEObject Type="Embed" ProgID="Equation.DSMT4" ShapeID="_x0000_i1450" DrawAspect="Content" ObjectID="_1739866039" r:id="rId38"/>
         </w:object>
       </w:r>
       <w:r>
@@ -1013,7 +1013,7 @@
           <v:shape id="_x0000_i1494" type="#_x0000_t75" style="width:185.15pt;height:23.15pt" o:ole="">
             <v:imagedata r:id="rId39" o:title=""/>
           </v:shape>
-          <o:OLEObject Type="Embed" ProgID="Equation.DSMT4" ShapeID="_x0000_i1494" DrawAspect="Content" ObjectID="_1739863284" r:id="rId40"/>
+          <o:OLEObject Type="Embed" ProgID="Equation.DSMT4" ShapeID="_x0000_i1494" DrawAspect="Content" ObjectID="_1739866040" r:id="rId40"/>
         </w:object>
       </w:r>
       <w:r>
@@ -1071,7 +1071,7 @@
           <v:shape id="_x0000_i1540" type="#_x0000_t75" style="width:266.15pt;height:33.85pt" o:ole="">
             <v:imagedata r:id="rId41" o:title=""/>
           </v:shape>
-          <o:OLEObject Type="Embed" ProgID="Equation.DSMT4" ShapeID="_x0000_i1540" DrawAspect="Content" ObjectID="_1739863285" r:id="rId42"/>
+          <o:OLEObject Type="Embed" ProgID="Equation.DSMT4" ShapeID="_x0000_i1540" DrawAspect="Content" ObjectID="_1739866041" r:id="rId42"/>
         </w:object>
       </w:r>
       <w:r>
@@ -1125,7 +1125,7 @@
           <v:shape id="_x0000_i1588" type="#_x0000_t75" style="width:168.85pt;height:18pt" o:ole="">
             <v:imagedata r:id="rId43" o:title=""/>
           </v:shape>
-          <o:OLEObject Type="Embed" ProgID="Equation.DSMT4" ShapeID="_x0000_i1588" DrawAspect="Content" ObjectID="_1739863286" r:id="rId44"/>
+          <o:OLEObject Type="Embed" ProgID="Equation.DSMT4" ShapeID="_x0000_i1588" DrawAspect="Content" ObjectID="_1739866042" r:id="rId44"/>
         </w:object>
       </w:r>
       <w:r>
@@ -1179,7 +1179,7 @@
           <v:shape id="_x0000_i1638" type="#_x0000_t75" style="width:177pt;height:18pt" o:ole="">
             <v:imagedata r:id="rId45" o:title=""/>
           </v:shape>
-          <o:OLEObject Type="Embed" ProgID="Equation.DSMT4" ShapeID="_x0000_i1638" DrawAspect="Content" ObjectID="_1739863287" r:id="rId46"/>
+          <o:OLEObject Type="Embed" ProgID="Equation.DSMT4" ShapeID="_x0000_i1638" DrawAspect="Content" ObjectID="_1739866043" r:id="rId46"/>
         </w:object>
       </w:r>
       <w:r>
@@ -1233,7 +1233,7 @@
           <v:shape id="_x0000_i1690" type="#_x0000_t75" style="width:273.85pt;height:26.15pt" o:ole="">
             <v:imagedata r:id="rId47" o:title=""/>
           </v:shape>
-          <o:OLEObject Type="Embed" ProgID="Equation.DSMT4" ShapeID="_x0000_i1690" DrawAspect="Content" ObjectID="_1739863288" r:id="rId48"/>
+          <o:OLEObject Type="Embed" ProgID="Equation.DSMT4" ShapeID="_x0000_i1690" DrawAspect="Content" ObjectID="_1739866044" r:id="rId48"/>
         </w:object>
       </w:r>
       <w:r>
@@ -1281,7 +1281,7 @@
           <v:shape id="_x0000_i1693" type="#_x0000_t75" style="width:150pt;height:36.85pt" o:ole="">
             <v:imagedata r:id="rId49" o:title=""/>
           </v:shape>
-          <o:OLEObject Type="Embed" ProgID="Equation.DSMT4" ShapeID="_x0000_i1693" DrawAspect="Content" ObjectID="_1739863289" r:id="rId50"/>
+          <o:OLEObject Type="Embed" ProgID="Equation.DSMT4" ShapeID="_x0000_i1693" DrawAspect="Content" ObjectID="_1739866045" r:id="rId50"/>
         </w:object>
       </w:r>
     </w:p>
@@ -1294,7 +1294,7 @@
           <v:shape id="_x0000_i1696" type="#_x0000_t75" style="width:144.85pt;height:33.85pt" o:ole="">
             <v:imagedata r:id="rId51" o:title=""/>
           </v:shape>
-          <o:OLEObject Type="Embed" ProgID="Equation.DSMT4" ShapeID="_x0000_i1696" DrawAspect="Content" ObjectID="_1739863290" r:id="rId52"/>
+          <o:OLEObject Type="Embed" ProgID="Equation.DSMT4" ShapeID="_x0000_i1696" DrawAspect="Content" ObjectID="_1739866046" r:id="rId52"/>
         </w:object>
       </w:r>
     </w:p>
@@ -1313,11 +1313,11 @@
         <w:rPr>
           <w:position w:val="-80"/>
         </w:rPr>
-        <w:object w:dxaOrig="5640" w:dyaOrig="1719" w14:anchorId="78871829">
-          <v:shape id="_x0000_i1754" type="#_x0000_t75" style="width:282pt;height:86.15pt" o:ole="">
+        <w:object w:dxaOrig="5660" w:dyaOrig="1719" w14:anchorId="38455181">
+          <v:shape id="_x0000_i1762" type="#_x0000_t75" style="width:282.85pt;height:86.15pt" o:ole="">
             <v:imagedata r:id="rId53" o:title=""/>
           </v:shape>
-          <o:OLEObject Type="Embed" ProgID="Equation.DSMT4" ShapeID="_x0000_i1754" DrawAspect="Content" ObjectID="_1739863291" r:id="rId54"/>
+          <o:OLEObject Type="Embed" ProgID="Equation.DSMT4" ShapeID="_x0000_i1762" DrawAspect="Content" ObjectID="_1739866047" r:id="rId54"/>
         </w:object>
       </w:r>
       <w:r>
@@ -1347,6 +1347,807 @@
             <w:noProof/>
           </w:rPr>
           <w:instrText>21</w:instrText>
+        </w:r>
+      </w:fldSimple>
+      <w:r>
+        <w:instrText>)</w:instrText>
+      </w:r>
+      <w:r>
+        <w:fldChar w:fldCharType="end"/>
+      </w:r>
+    </w:p>
+    <w:p>
+      <w:pPr>
+        <w:pStyle w:val="MTDisplayEquation"/>
+        <w:rPr>
+          <w:rFonts w:hint="eastAsia"/>
+        </w:rPr>
+      </w:pPr>
+      <w:r>
+        <w:lastRenderedPageBreak/>
+        <w:tab/>
+      </w:r>
+      <w:r>
+        <w:rPr>
+          <w:position w:val="-94"/>
+        </w:rPr>
+        <w:object w:dxaOrig="6280" w:dyaOrig="7320" w14:anchorId="354DF33A">
+          <v:shape id="_x0000_i1757" type="#_x0000_t75" style="width:314.15pt;height:366pt" o:ole="">
+            <v:imagedata r:id="rId55" o:title=""/>
+          </v:shape>
+          <o:OLEObject Type="Embed" ProgID="Equation.DSMT4" ShapeID="_x0000_i1757" DrawAspect="Content" ObjectID="_1739866048" r:id="rId56"/>
+        </w:object>
+      </w:r>
+    </w:p>
+    <w:p>
+      <w:pPr>
+        <w:pStyle w:val="MTDisplayEquation"/>
+        <w:rPr>
+          <w:rFonts w:hint="eastAsia"/>
+        </w:rPr>
+      </w:pPr>
+      <w:r>
+        <w:tab/>
+      </w:r>
+      <w:r>
+        <w:rPr>
+          <w:position w:val="-18"/>
+        </w:rPr>
+        <w:object w:dxaOrig="3800" w:dyaOrig="520" w14:anchorId="7D207535">
+          <v:shape id="_x0000_i1770" type="#_x0000_t75" style="width:189.85pt;height:26.15pt" o:ole="">
+            <v:imagedata r:id="rId57" o:title=""/>
+          </v:shape>
+          <o:OLEObject Type="Embed" ProgID="Equation.DSMT4" ShapeID="_x0000_i1770" DrawAspect="Content" ObjectID="_1739866049" r:id="rId58"/>
+        </w:object>
+      </w:r>
+    </w:p>
+    <w:p>
+      <w:pPr>
+        <w:pStyle w:val="MTDisplayEquation"/>
+        <w:rPr>
+          <w:rFonts w:hint="eastAsia"/>
+        </w:rPr>
+      </w:pPr>
+      <w:r>
+        <w:tab/>
+      </w:r>
+      <w:r>
+        <w:rPr>
+          <w:position w:val="-30"/>
+        </w:rPr>
+        <w:object w:dxaOrig="5920" w:dyaOrig="820" w14:anchorId="0BD40786">
+          <v:shape id="_x0000_i1834" type="#_x0000_t75" style="width:296.15pt;height:41.15pt" o:ole="">
+            <v:imagedata r:id="rId59" o:title=""/>
+          </v:shape>
+          <o:OLEObject Type="Embed" ProgID="Equation.DSMT4" ShapeID="_x0000_i1834" DrawAspect="Content" ObjectID="_1739866050" r:id="rId60"/>
+        </w:object>
+      </w:r>
+      <w:r>
+        <w:tab/>
+      </w:r>
+      <w:r>
+        <w:fldChar w:fldCharType="begin"/>
+      </w:r>
+      <w:r>
+        <w:instrText xml:space="preserve"> MACROBUTTON MTPlaceRef \* MERGEFORMAT </w:instrText>
+      </w:r>
+      <w:r>
+        <w:fldChar w:fldCharType="begin"/>
+      </w:r>
+      <w:r>
+        <w:instrText xml:space="preserve"> SEQ MTEqn \h \* MERGEFORMAT </w:instrText>
+      </w:r>
+      <w:r>
+        <w:fldChar w:fldCharType="end"/>
+      </w:r>
+      <w:r>
+        <w:instrText>(</w:instrText>
+      </w:r>
+      <w:fldSimple w:instr=" SEQ MTEqn \c \* Arabic \* MERGEFORMAT ">
+        <w:r>
+          <w:rPr>
+            <w:noProof/>
+          </w:rPr>
+          <w:instrText>22</w:instrText>
+        </w:r>
+      </w:fldSimple>
+      <w:r>
+        <w:instrText>)</w:instrText>
+      </w:r>
+      <w:r>
+        <w:fldChar w:fldCharType="end"/>
+      </w:r>
+    </w:p>
+    <w:p>
+      <w:r>
+        <w:rPr>
+          <w:position w:val="-202"/>
+        </w:rPr>
+        <w:object w:dxaOrig="7500" w:dyaOrig="4080" w14:anchorId="0AEE6054">
+          <v:shape id="_x0000_i1837" type="#_x0000_t75" style="width:375pt;height:204pt" o:ole="">
+            <v:imagedata r:id="rId61" o:title=""/>
+          </v:shape>
+          <o:OLEObject Type="Embed" ProgID="Equation.DSMT4" ShapeID="_x0000_i1837" DrawAspect="Content" ObjectID="_1739866051" r:id="rId62"/>
+        </w:object>
+      </w:r>
+    </w:p>
+    <w:p>
+      <w:pPr>
+        <w:pStyle w:val="MTDisplayEquation"/>
+        <w:rPr>
+          <w:rFonts w:hint="eastAsia"/>
+        </w:rPr>
+      </w:pPr>
+      <w:r>
+        <w:lastRenderedPageBreak/>
+        <w:tab/>
+      </w:r>
+      <w:r>
+        <w:rPr>
+          <w:position w:val="-46"/>
+        </w:rPr>
+        <w:object w:dxaOrig="4480" w:dyaOrig="1040" w14:anchorId="08C3013F">
+          <v:shape id="_x0000_i1905" type="#_x0000_t75" style="width:224.15pt;height:51.85pt" o:ole="">
+            <v:imagedata r:id="rId63" o:title=""/>
+          </v:shape>
+          <o:OLEObject Type="Embed" ProgID="Equation.DSMT4" ShapeID="_x0000_i1905" DrawAspect="Content" ObjectID="_1739866052" r:id="rId64"/>
+        </w:object>
+      </w:r>
+      <w:r>
+        <w:tab/>
+      </w:r>
+      <w:r>
+        <w:fldChar w:fldCharType="begin"/>
+      </w:r>
+      <w:r>
+        <w:instrText xml:space="preserve"> MACROBUTTON MTPlaceRef \* MERGEFORMAT </w:instrText>
+      </w:r>
+      <w:r>
+        <w:fldChar w:fldCharType="begin"/>
+      </w:r>
+      <w:r>
+        <w:instrText xml:space="preserve"> SEQ MTEqn \h \* MERGEFORMAT </w:instrText>
+      </w:r>
+      <w:r>
+        <w:fldChar w:fldCharType="end"/>
+      </w:r>
+      <w:r>
+        <w:instrText>(</w:instrText>
+      </w:r>
+      <w:fldSimple w:instr=" SEQ MTEqn \c \* Arabic \* MERGEFORMAT ">
+        <w:r>
+          <w:rPr>
+            <w:noProof/>
+          </w:rPr>
+          <w:instrText>23</w:instrText>
+        </w:r>
+      </w:fldSimple>
+      <w:r>
+        <w:instrText>)</w:instrText>
+      </w:r>
+      <w:r>
+        <w:fldChar w:fldCharType="end"/>
+      </w:r>
+    </w:p>
+    <w:p>
+      <w:pPr>
+        <w:pStyle w:val="MTDisplayEquation"/>
+        <w:rPr>
+          <w:rFonts w:hint="eastAsia"/>
+        </w:rPr>
+      </w:pPr>
+      <w:r>
+        <w:tab/>
+      </w:r>
+      <w:r>
+        <w:rPr>
+          <w:position w:val="-84"/>
+        </w:rPr>
+        <w:object w:dxaOrig="6619" w:dyaOrig="1800" w14:anchorId="468730B8">
+          <v:shape id="_x0000_i1975" type="#_x0000_t75" style="width:330.85pt;height:90pt" o:ole="">
+            <v:imagedata r:id="rId65" o:title=""/>
+          </v:shape>
+          <o:OLEObject Type="Embed" ProgID="Equation.DSMT4" ShapeID="_x0000_i1975" DrawAspect="Content" ObjectID="_1739866053" r:id="rId66"/>
+        </w:object>
+      </w:r>
+      <w:r>
+        <w:tab/>
+      </w:r>
+      <w:r>
+        <w:fldChar w:fldCharType="begin"/>
+      </w:r>
+      <w:r>
+        <w:instrText xml:space="preserve"> MACROBUTTON MTPlaceRef \* MERGEFORMAT </w:instrText>
+      </w:r>
+      <w:r>
+        <w:fldChar w:fldCharType="begin"/>
+      </w:r>
+      <w:r>
+        <w:instrText xml:space="preserve"> SEQ MTEqn \h \* MERGEFORMAT </w:instrText>
+      </w:r>
+      <w:r>
+        <w:fldChar w:fldCharType="end"/>
+      </w:r>
+      <w:r>
+        <w:instrText>(</w:instrText>
+      </w:r>
+      <w:fldSimple w:instr=" SEQ MTEqn \c \* Arabic \* MERGEFORMAT ">
+        <w:r>
+          <w:rPr>
+            <w:noProof/>
+          </w:rPr>
+          <w:instrText>24</w:instrText>
+        </w:r>
+      </w:fldSimple>
+      <w:r>
+        <w:instrText>)</w:instrText>
+      </w:r>
+      <w:r>
+        <w:fldChar w:fldCharType="end"/>
+      </w:r>
+    </w:p>
+    <w:p>
+      <w:pPr>
+        <w:pStyle w:val="MTDisplayEquation"/>
+        <w:rPr>
+          <w:rFonts w:hint="eastAsia"/>
+        </w:rPr>
+      </w:pPr>
+      <w:r>
+        <w:tab/>
+      </w:r>
+      <w:r>
+        <w:rPr>
+          <w:position w:val="-88"/>
+        </w:rPr>
+        <w:object w:dxaOrig="6500" w:dyaOrig="1880" w14:anchorId="10455AD7">
+          <v:shape id="_x0000_i2047" type="#_x0000_t75" style="width:324.85pt;height:93.85pt" o:ole="">
+            <v:imagedata r:id="rId67" o:title=""/>
+          </v:shape>
+          <o:OLEObject Type="Embed" ProgID="Equation.DSMT4" ShapeID="_x0000_i2047" DrawAspect="Content" ObjectID="_1739866054" r:id="rId68"/>
+        </w:object>
+      </w:r>
+      <w:r>
+        <w:tab/>
+      </w:r>
+      <w:r>
+        <w:fldChar w:fldCharType="begin"/>
+      </w:r>
+      <w:r>
+        <w:instrText xml:space="preserve"> MACROBUTTON MTPlaceRef \* MERGEFORMAT </w:instrText>
+      </w:r>
+      <w:r>
+        <w:fldChar w:fldCharType="begin"/>
+      </w:r>
+      <w:r>
+        <w:instrText xml:space="preserve"> SEQ MTEqn \h \* MERGEFORMAT </w:instrText>
+      </w:r>
+      <w:r>
+        <w:fldChar w:fldCharType="end"/>
+      </w:r>
+      <w:r>
+        <w:instrText>(</w:instrText>
+      </w:r>
+      <w:fldSimple w:instr=" SEQ MTEqn \c \* Arabic \* MERGEFORMAT ">
+        <w:r>
+          <w:rPr>
+            <w:noProof/>
+          </w:rPr>
+          <w:instrText>25</w:instrText>
+        </w:r>
+      </w:fldSimple>
+      <w:r>
+        <w:instrText>)</w:instrText>
+      </w:r>
+      <w:r>
+        <w:fldChar w:fldCharType="end"/>
+      </w:r>
+    </w:p>
+    <w:p>
+      <w:pPr>
+        <w:pStyle w:val="MTDisplayEquation"/>
+        <w:rPr>
+          <w:rFonts w:hint="eastAsia"/>
+        </w:rPr>
+      </w:pPr>
+      <w:r>
+        <w:tab/>
+      </w:r>
+      <w:r>
+        <w:rPr>
+          <w:position w:val="-28"/>
+        </w:rPr>
+        <w:object w:dxaOrig="3120" w:dyaOrig="740" w14:anchorId="68047D21">
+          <v:shape id="_x0000_i2050" type="#_x0000_t75" style="width:156pt;height:36.85pt" o:ole="">
+            <v:imagedata r:id="rId69" o:title=""/>
+          </v:shape>
+          <o:OLEObject Type="Embed" ProgID="Equation.DSMT4" ShapeID="_x0000_i2050" DrawAspect="Content" ObjectID="_1739866055" r:id="rId70"/>
+        </w:object>
+      </w:r>
+    </w:p>
+    <w:p>
+      <w:pPr>
+        <w:pStyle w:val="MTDisplayEquation"/>
+        <w:rPr>
+          <w:rFonts w:hint="eastAsia"/>
+        </w:rPr>
+      </w:pPr>
+      <w:r>
+        <w:tab/>
+      </w:r>
+      <w:r>
+        <w:rPr>
+          <w:position w:val="-76"/>
+        </w:rPr>
+        <w:object w:dxaOrig="5560" w:dyaOrig="1640" w14:anchorId="479C66CD">
+          <v:shape id="_x0000_i2126" type="#_x0000_t75" style="width:278.15pt;height:81.85pt" o:ole="">
+            <v:imagedata r:id="rId71" o:title=""/>
+          </v:shape>
+          <o:OLEObject Type="Embed" ProgID="Equation.DSMT4" ShapeID="_x0000_i2126" DrawAspect="Content" ObjectID="_1739866056" r:id="rId72"/>
+        </w:object>
+      </w:r>
+      <w:r>
+        <w:tab/>
+      </w:r>
+      <w:r>
+        <w:fldChar w:fldCharType="begin"/>
+      </w:r>
+      <w:r>
+        <w:instrText xml:space="preserve"> MACROBUTTON MTPlaceRef \* MERGEFORMAT </w:instrText>
+      </w:r>
+      <w:r>
+        <w:fldChar w:fldCharType="begin"/>
+      </w:r>
+      <w:r>
+        <w:instrText xml:space="preserve"> SEQ MTEqn \h \* MERGEFORMAT </w:instrText>
+      </w:r>
+      <w:r>
+        <w:fldChar w:fldCharType="end"/>
+      </w:r>
+      <w:r>
+        <w:instrText>(</w:instrText>
+      </w:r>
+      <w:fldSimple w:instr=" SEQ MTEqn \c \* Arabic \* MERGEFORMAT ">
+        <w:r>
+          <w:rPr>
+            <w:noProof/>
+          </w:rPr>
+          <w:instrText>26</w:instrText>
+        </w:r>
+      </w:fldSimple>
+      <w:r>
+        <w:instrText>)</w:instrText>
+      </w:r>
+      <w:r>
+        <w:fldChar w:fldCharType="end"/>
+      </w:r>
+    </w:p>
+    <w:p>
+      <w:r>
+        <w:rPr>
+          <w:position w:val="-4"/>
+        </w:rPr>
+        <w:object w:dxaOrig="180" w:dyaOrig="279" w14:anchorId="0893EF03">
+          <v:shape id="_x0000_i2129" type="#_x0000_t75" style="width:9pt;height:14.15pt" o:ole="">
+            <v:imagedata r:id="rId73" o:title=""/>
+          </v:shape>
+          <o:OLEObject Type="Embed" ProgID="Equation.DSMT4" ShapeID="_x0000_i2129" DrawAspect="Content" ObjectID="_1739866057" r:id="rId74"/>
+        </w:object>
+      </w:r>
+    </w:p>
+    <w:p>
+      <w:pPr>
+        <w:pStyle w:val="MTDisplayEquation"/>
+        <w:rPr>
+          <w:rFonts w:hint="eastAsia"/>
+        </w:rPr>
+      </w:pPr>
+      <w:r>
+        <w:tab/>
+      </w:r>
+      <w:r>
+        <w:rPr>
+          <w:position w:val="-70"/>
+        </w:rPr>
+        <w:object w:dxaOrig="4700" w:dyaOrig="1520" w14:anchorId="74EA530F">
+          <v:shape id="_x0000_i2211" type="#_x0000_t75" style="width:234.85pt;height:75.85pt" o:ole="">
+            <v:imagedata r:id="rId75" o:title=""/>
+          </v:shape>
+          <o:OLEObject Type="Embed" ProgID="Equation.DSMT4" ShapeID="_x0000_i2211" DrawAspect="Content" ObjectID="_1739866058" r:id="rId76"/>
+        </w:object>
+      </w:r>
+      <w:r>
+        <w:tab/>
+      </w:r>
+      <w:r>
+        <w:fldChar w:fldCharType="begin"/>
+      </w:r>
+      <w:r>
+        <w:instrText xml:space="preserve"> MACROBUTTON MTPlaceRef \* MERGEFORMAT </w:instrText>
+      </w:r>
+      <w:r>
+        <w:fldChar w:fldCharType="begin"/>
+      </w:r>
+      <w:r>
+        <w:instrText xml:space="preserve"> SEQ MTEqn \h \* MERGEFORMAT </w:instrText>
+      </w:r>
+      <w:r>
+        <w:fldChar w:fldCharType="end"/>
+      </w:r>
+      <w:r>
+        <w:instrText>(</w:instrText>
+      </w:r>
+      <w:fldSimple w:instr=" SEQ MTEqn \c \* Arabic \* MERGEFORMAT ">
+        <w:r>
+          <w:rPr>
+            <w:noProof/>
+          </w:rPr>
+          <w:instrText>27</w:instrText>
+        </w:r>
+      </w:fldSimple>
+      <w:r>
+        <w:instrText>)</w:instrText>
+      </w:r>
+      <w:r>
+        <w:fldChar w:fldCharType="end"/>
+      </w:r>
+    </w:p>
+    <w:p>
+      <w:pPr>
+        <w:pStyle w:val="MTDisplayEquation"/>
+        <w:rPr>
+          <w:rFonts w:hint="eastAsia"/>
+        </w:rPr>
+      </w:pPr>
+      <w:r>
+        <w:tab/>
+      </w:r>
+      <w:r>
+        <w:rPr>
+          <w:position w:val="-24"/>
+        </w:rPr>
+        <w:object w:dxaOrig="2600" w:dyaOrig="620" w14:anchorId="452C8A98">
+          <v:shape id="_x0000_i2293" type="#_x0000_t75" style="width:129.85pt;height:30.85pt" o:ole="">
+            <v:imagedata r:id="rId77" o:title=""/>
+          </v:shape>
+          <o:OLEObject Type="Embed" ProgID="Equation.DSMT4" ShapeID="_x0000_i2293" DrawAspect="Content" ObjectID="_1739866059" r:id="rId78"/>
+        </w:object>
+      </w:r>
+      <w:r>
+        <w:tab/>
+      </w:r>
+      <w:r>
+        <w:fldChar w:fldCharType="begin"/>
+      </w:r>
+      <w:r>
+        <w:instrText xml:space="preserve"> MACROBUTTON MTPlaceRef \* MERGEFORMAT </w:instrText>
+      </w:r>
+      <w:r>
+        <w:fldChar w:fldCharType="begin"/>
+      </w:r>
+      <w:r>
+        <w:instrText xml:space="preserve"> SEQ MTEqn \h \* MERGEFORMAT </w:instrText>
+      </w:r>
+      <w:r>
+        <w:fldChar w:fldCharType="end"/>
+      </w:r>
+      <w:r>
+        <w:instrText>(</w:instrText>
+      </w:r>
+      <w:fldSimple w:instr=" SEQ MTEqn \c \* Arabic \* MERGEFORMAT ">
+        <w:r>
+          <w:rPr>
+            <w:noProof/>
+          </w:rPr>
+          <w:instrText>28</w:instrText>
+        </w:r>
+      </w:fldSimple>
+      <w:r>
+        <w:instrText>)</w:instrText>
+      </w:r>
+      <w:r>
+        <w:fldChar w:fldCharType="end"/>
+      </w:r>
+    </w:p>
+    <w:p>
+      <w:pPr>
+        <w:pStyle w:val="MTDisplayEquation"/>
+        <w:rPr>
+          <w:rFonts w:hint="eastAsia"/>
+        </w:rPr>
+      </w:pPr>
+      <w:r>
+        <w:tab/>
+      </w:r>
+      <w:r>
+        <w:rPr>
+          <w:position w:val="-72"/>
+        </w:rPr>
+        <w:object w:dxaOrig="6140" w:dyaOrig="1560" w14:anchorId="601CBB1C">
+          <v:shape id="_x0000_i2377" type="#_x0000_t75" style="width:306.85pt;height:78pt" o:ole="">
+            <v:imagedata r:id="rId79" o:title=""/>
+          </v:shape>
+          <o:OLEObject Type="Embed" ProgID="Equation.DSMT4" ShapeID="_x0000_i2377" DrawAspect="Content" ObjectID="_1739866060" r:id="rId80"/>
+        </w:object>
+      </w:r>
+      <w:r>
+        <w:tab/>
+      </w:r>
+      <w:r>
+        <w:fldChar w:fldCharType="begin"/>
+      </w:r>
+      <w:r>
+        <w:instrText xml:space="preserve"> MACROBUTTON MTPlaceRef \* MERGEFORMAT </w:instrText>
+      </w:r>
+      <w:r>
+        <w:fldChar w:fldCharType="begin"/>
+      </w:r>
+      <w:r>
+        <w:instrText xml:space="preserve"> SEQ MTEqn \h \* MERGEFORMAT </w:instrText>
+      </w:r>
+      <w:r>
+        <w:fldChar w:fldCharType="end"/>
+      </w:r>
+      <w:r>
+        <w:instrText>(</w:instrText>
+      </w:r>
+      <w:fldSimple w:instr=" SEQ MTEqn \c \* Arabic \* MERGEFORMAT ">
+        <w:r>
+          <w:rPr>
+            <w:noProof/>
+          </w:rPr>
+          <w:instrText>29</w:instrText>
+        </w:r>
+      </w:fldSimple>
+      <w:r>
+        <w:instrText>)</w:instrText>
+      </w:r>
+      <w:r>
+        <w:fldChar w:fldCharType="end"/>
+      </w:r>
+    </w:p>
+    <w:p>
+      <w:pPr>
+        <w:pStyle w:val="MTDisplayEquation"/>
+        <w:rPr>
+          <w:rFonts w:hint="eastAsia"/>
+        </w:rPr>
+      </w:pPr>
+      <w:r>
+        <w:tab/>
+      </w:r>
+      <w:r>
+        <w:rPr>
+          <w:position w:val="-24"/>
+        </w:rPr>
+        <w:object w:dxaOrig="2900" w:dyaOrig="660" w14:anchorId="61D9CD6B">
+          <v:shape id="_x0000_i2463" type="#_x0000_t75" style="width:144.85pt;height:33pt" o:ole="">
+            <v:imagedata r:id="rId81" o:title=""/>
+          </v:shape>
+          <o:OLEObject Type="Embed" ProgID="Equation.DSMT4" ShapeID="_x0000_i2463" DrawAspect="Content" ObjectID="_1739866061" r:id="rId82"/>
+        </w:object>
+      </w:r>
+      <w:r>
+        <w:tab/>
+      </w:r>
+      <w:r>
+        <w:fldChar w:fldCharType="begin"/>
+      </w:r>
+      <w:r>
+        <w:instrText xml:space="preserve"> MACROBUTTON MTPlaceRef \* MERGEFORMAT </w:instrText>
+      </w:r>
+      <w:r>
+        <w:fldChar w:fldCharType="begin"/>
+      </w:r>
+      <w:r>
+        <w:instrText xml:space="preserve"> SEQ MTEqn \h \* MERGEFORMAT </w:instrText>
+      </w:r>
+      <w:r>
+        <w:fldChar w:fldCharType="end"/>
+      </w:r>
+      <w:r>
+        <w:instrText>(</w:instrText>
+      </w:r>
+      <w:fldSimple w:instr=" SEQ MTEqn \c \* Arabic \* MERGEFORMAT ">
+        <w:r>
+          <w:rPr>
+            <w:noProof/>
+          </w:rPr>
+          <w:instrText>30</w:instrText>
+        </w:r>
+      </w:fldSimple>
+      <w:r>
+        <w:instrText>)</w:instrText>
+      </w:r>
+      <w:r>
+        <w:fldChar w:fldCharType="end"/>
+      </w:r>
+    </w:p>
+    <w:p>
+      <w:r>
+        <w:rPr>
+          <w:position w:val="-24"/>
+        </w:rPr>
+        <w:object w:dxaOrig="1760" w:dyaOrig="620" w14:anchorId="17106438">
+          <v:shape id="_x0000_i2466" type="#_x0000_t75" style="width:87.85pt;height:30.85pt" o:ole="">
+            <v:imagedata r:id="rId83" o:title=""/>
+          </v:shape>
+          <o:OLEObject Type="Embed" ProgID="Equation.DSMT4" ShapeID="_x0000_i2466" DrawAspect="Content" ObjectID="_1739866062" r:id="rId84"/>
+        </w:object>
+      </w:r>
+    </w:p>
+    <w:p>
+      <w:r>
+        <w:rPr>
+          <w:position w:val="-28"/>
+        </w:rPr>
+        <w:object w:dxaOrig="3739" w:dyaOrig="700" w14:anchorId="2FAAFA7B">
+          <v:shape id="_x0000_i2469" type="#_x0000_t75" style="width:186.85pt;height:35.15pt" o:ole="">
+            <v:imagedata r:id="rId85" o:title=""/>
+          </v:shape>
+          <o:OLEObject Type="Embed" ProgID="Equation.DSMT4" ShapeID="_x0000_i2469" DrawAspect="Content" ObjectID="_1739866063" r:id="rId86"/>
+        </w:object>
+      </w:r>
+    </w:p>
+    <w:p/>
+    <w:p>
+      <w:pPr>
+        <w:rPr>
+          <w:rFonts w:hint="eastAsia"/>
+        </w:rPr>
+      </w:pPr>
+      <w:r>
+        <w:rPr>
+          <w:position w:val="-36"/>
+        </w:rPr>
+        <w:object w:dxaOrig="6100" w:dyaOrig="840" w14:anchorId="34ACEB24">
+          <v:shape id="_x0000_i2472" type="#_x0000_t75" style="width:305.15pt;height:42pt" o:ole="">
+            <v:imagedata r:id="rId87" o:title=""/>
+          </v:shape>
+          <o:OLEObject Type="Embed" ProgID="Equation.DSMT4" ShapeID="_x0000_i2472" DrawAspect="Content" ObjectID="_1739866064" r:id="rId88"/>
+        </w:object>
+      </w:r>
+    </w:p>
+    <w:p>
+      <w:r>
+        <w:rPr>
+          <w:position w:val="-12"/>
+        </w:rPr>
+        <w:object w:dxaOrig="1240" w:dyaOrig="360" w14:anchorId="32A5D41F">
+          <v:shape id="_x0000_i2475" type="#_x0000_t75" style="width:62.15pt;height:18pt" o:ole="">
+            <v:imagedata r:id="rId89" o:title=""/>
+          </v:shape>
+          <o:OLEObject Type="Embed" ProgID="Equation.DSMT4" ShapeID="_x0000_i2475" DrawAspect="Content" ObjectID="_1739866065" r:id="rId90"/>
+        </w:object>
+      </w:r>
+    </w:p>
+    <w:p>
+      <w:pPr>
+        <w:pStyle w:val="MTDisplayEquation"/>
+        <w:rPr>
+          <w:rFonts w:hint="eastAsia"/>
+        </w:rPr>
+      </w:pPr>
+      <w:r>
+        <w:tab/>
+      </w:r>
+      <w:r>
+        <w:rPr>
+          <w:position w:val="-36"/>
+        </w:rPr>
+        <w:object w:dxaOrig="7300" w:dyaOrig="840" w14:anchorId="19DD9ED9">
+          <v:shape id="_x0000_i2571" type="#_x0000_t75" style="width:365.15pt;height:42pt" o:ole="">
+            <v:imagedata r:id="rId91" o:title=""/>
+          </v:shape>
+          <o:OLEObject Type="Embed" ProgID="Equation.DSMT4" ShapeID="_x0000_i2571" DrawAspect="Content" ObjectID="_1739866066" r:id="rId92"/>
+        </w:object>
+      </w:r>
+      <w:r>
+        <w:tab/>
+      </w:r>
+      <w:r>
+        <w:fldChar w:fldCharType="begin"/>
+      </w:r>
+      <w:r>
+        <w:instrText xml:space="preserve"> MACROBUTTON MTPlaceRef \* MERGEFORMAT </w:instrText>
+      </w:r>
+      <w:r>
+        <w:fldChar w:fldCharType="begin"/>
+      </w:r>
+      <w:r>
+        <w:instrText xml:space="preserve"> SEQ MTEqn \h \* MERGEFORMAT </w:instrText>
+      </w:r>
+      <w:r>
+        <w:fldChar w:fldCharType="end"/>
+      </w:r>
+      <w:r>
+        <w:instrText>(</w:instrText>
+      </w:r>
+      <w:fldSimple w:instr=" SEQ MTEqn \c \* Arabic \* MERGEFORMAT ">
+        <w:r>
+          <w:rPr>
+            <w:noProof/>
+          </w:rPr>
+          <w:instrText>31</w:instrText>
+        </w:r>
+      </w:fldSimple>
+      <w:r>
+        <w:instrText>)</w:instrText>
+      </w:r>
+      <w:r>
+        <w:fldChar w:fldCharType="end"/>
+      </w:r>
+    </w:p>
+    <w:p>
+      <w:pPr>
+        <w:pStyle w:val="MTDisplayEquation"/>
+        <w:rPr>
+          <w:rFonts w:hint="eastAsia"/>
+        </w:rPr>
+      </w:pPr>
+      <w:r>
+        <w:tab/>
+      </w:r>
+      <w:r>
+        <w:rPr>
+          <w:position w:val="-68"/>
+        </w:rPr>
+        <w:object w:dxaOrig="4760" w:dyaOrig="1480" w14:anchorId="111EA359">
+          <v:shape id="_x0000_i2576" type="#_x0000_t75" style="width:237.85pt;height:74.15pt" o:ole="">
+            <v:imagedata r:id="rId93" o:title=""/>
+          </v:shape>
+          <o:OLEObject Type="Embed" ProgID="Equation.DSMT4" ShapeID="_x0000_i2576" DrawAspect="Content" ObjectID="_1739866067" r:id="rId94"/>
+        </w:object>
+      </w:r>
+    </w:p>
+    <w:p>
+      <w:pPr>
+        <w:pStyle w:val="MTDisplayEquation"/>
+        <w:rPr>
+          <w:rFonts w:hint="eastAsia"/>
+        </w:rPr>
+      </w:pPr>
+      <w:r>
+        <w:tab/>
+      </w:r>
+      <w:r>
+        <w:rPr>
+          <w:position w:val="-4"/>
+        </w:rPr>
+        <w:object w:dxaOrig="180" w:dyaOrig="279" w14:anchorId="233CBE9D">
+          <v:shape id="_x0000_i2676" type="#_x0000_t75" style="width:9pt;height:14.15pt" o:ole="">
+            <v:imagedata r:id="rId95" o:title=""/>
+          </v:shape>
+          <o:OLEObject Type="Embed" ProgID="Equation.DSMT4" ShapeID="_x0000_i2676" DrawAspect="Content" ObjectID="_1739866068" r:id="rId96"/>
+        </w:object>
+      </w:r>
+      <w:r>
+        <w:tab/>
+      </w:r>
+      <w:r>
+        <w:fldChar w:fldCharType="begin"/>
+      </w:r>
+      <w:r>
+        <w:instrText xml:space="preserve"> MACROBUTTON MTPlaceRef \* MERGEFORMAT </w:instrText>
+      </w:r>
+      <w:r>
+        <w:fldChar w:fldCharType="begin"/>
+      </w:r>
+      <w:r>
+        <w:instrText xml:space="preserve"> SEQ MTEqn \h \* MERGEFORMAT </w:instrText>
+      </w:r>
+      <w:r>
+        <w:fldChar w:fldCharType="end"/>
+      </w:r>
+      <w:r>
+        <w:instrText>(</w:instrText>
+      </w:r>
+      <w:fldSimple w:instr=" SEQ MTEqn \c \* Arabic \* MERGEFORMAT ">
+        <w:r>
+          <w:rPr>
+            <w:noProof/>
+          </w:rPr>
+          <w:instrText>32</w:instrText>
         </w:r>
       </w:fldSimple>
       <w:r>

</xml_diff>